<commit_message>
Thêm sơ đồ Kiến Trúc Hệ Thống, Use Case và cập nhật Báo cáo
</commit_message>
<xml_diff>
--- a/Report_Bán_sách_cũ.docx
+++ b/Report_Bán_sách_cũ.docx
@@ -100,6 +100,7 @@
         <w:rPr>
           <w:sz w:val="32"/>
           <w:szCs w:val="26"/>
+          <w:lang w:val="vi-VN"/>
         </w:rPr>
       </w:pPr>
       <w:r>
@@ -107,8 +108,9 @@
           <w:b/>
           <w:sz w:val="32"/>
           <w:szCs w:val="26"/>
-        </w:rPr>
-        <w:t>PHÂN TÍCH VÀ THIẾT KẾ HỆ THỐNG</w:t>
+          <w:lang w:val="vi-VN"/>
+        </w:rPr>
+        <w:t>ĐỒ ÁN THỰC TẾ CÔNG NGHỆ PHẦN MỀM</w:t>
       </w:r>
     </w:p>
     <w:p>
@@ -586,7 +588,7 @@
           <w:tab w:val="right" w:leader="dot" w:pos="9062"/>
         </w:tabs>
         <w:rPr>
-          <w:rFonts w:asciiTheme="minorHAnsi" w:eastAsiaTheme="minorEastAsia" w:hAnsiTheme="minorHAnsi" w:cstheme="minorBidi"/>
+          <w:rFonts w:eastAsiaTheme="minorEastAsia"/>
           <w:noProof/>
           <w:sz w:val="22"/>
           <w:szCs w:val="22"/>
@@ -681,7 +683,7 @@
           <w:tab w:val="right" w:leader="dot" w:pos="9062"/>
         </w:tabs>
         <w:rPr>
-          <w:rFonts w:asciiTheme="minorHAnsi" w:eastAsiaTheme="minorEastAsia" w:hAnsiTheme="minorHAnsi" w:cstheme="minorBidi"/>
+          <w:rFonts w:eastAsiaTheme="minorEastAsia"/>
           <w:noProof/>
           <w:sz w:val="22"/>
           <w:szCs w:val="22"/>
@@ -752,7 +754,7 @@
           <w:tab w:val="right" w:leader="dot" w:pos="9062"/>
         </w:tabs>
         <w:rPr>
-          <w:rFonts w:asciiTheme="minorHAnsi" w:eastAsiaTheme="minorEastAsia" w:hAnsiTheme="minorHAnsi" w:cstheme="minorBidi"/>
+          <w:rFonts w:eastAsiaTheme="minorEastAsia"/>
           <w:noProof/>
           <w:sz w:val="22"/>
           <w:szCs w:val="22"/>
@@ -823,7 +825,7 @@
           <w:tab w:val="right" w:leader="dot" w:pos="9062"/>
         </w:tabs>
         <w:rPr>
-          <w:rFonts w:asciiTheme="minorHAnsi" w:eastAsiaTheme="minorEastAsia" w:hAnsiTheme="minorHAnsi" w:cstheme="minorBidi"/>
+          <w:rFonts w:eastAsiaTheme="minorEastAsia"/>
           <w:noProof/>
           <w:sz w:val="22"/>
           <w:szCs w:val="22"/>
@@ -894,7 +896,7 @@
           <w:tab w:val="right" w:leader="dot" w:pos="9062"/>
         </w:tabs>
         <w:rPr>
-          <w:rFonts w:asciiTheme="minorHAnsi" w:eastAsiaTheme="minorEastAsia" w:hAnsiTheme="minorHAnsi" w:cstheme="minorBidi"/>
+          <w:rFonts w:eastAsiaTheme="minorEastAsia"/>
           <w:noProof/>
           <w:sz w:val="22"/>
           <w:szCs w:val="22"/>
@@ -965,7 +967,7 @@
           <w:tab w:val="right" w:leader="dot" w:pos="9062"/>
         </w:tabs>
         <w:rPr>
-          <w:rFonts w:asciiTheme="minorHAnsi" w:eastAsiaTheme="minorEastAsia" w:hAnsiTheme="minorHAnsi" w:cstheme="minorBidi"/>
+          <w:rFonts w:eastAsiaTheme="minorEastAsia"/>
           <w:noProof/>
           <w:sz w:val="22"/>
           <w:szCs w:val="22"/>
@@ -1036,7 +1038,7 @@
           <w:tab w:val="right" w:leader="dot" w:pos="9062"/>
         </w:tabs>
         <w:rPr>
-          <w:rFonts w:asciiTheme="minorHAnsi" w:eastAsiaTheme="minorEastAsia" w:hAnsiTheme="minorHAnsi" w:cstheme="minorBidi"/>
+          <w:rFonts w:eastAsiaTheme="minorEastAsia"/>
           <w:noProof/>
           <w:sz w:val="22"/>
           <w:szCs w:val="22"/>
@@ -1107,7 +1109,7 @@
           <w:tab w:val="right" w:leader="dot" w:pos="9062"/>
         </w:tabs>
         <w:rPr>
-          <w:rFonts w:asciiTheme="minorHAnsi" w:eastAsiaTheme="minorEastAsia" w:hAnsiTheme="minorHAnsi" w:cstheme="minorBidi"/>
+          <w:rFonts w:eastAsiaTheme="minorEastAsia"/>
           <w:noProof/>
           <w:sz w:val="22"/>
           <w:szCs w:val="22"/>
@@ -1178,7 +1180,7 @@
           <w:tab w:val="right" w:leader="dot" w:pos="9062"/>
         </w:tabs>
         <w:rPr>
-          <w:rFonts w:asciiTheme="minorHAnsi" w:eastAsiaTheme="minorEastAsia" w:hAnsiTheme="minorHAnsi" w:cstheme="minorBidi"/>
+          <w:rFonts w:eastAsiaTheme="minorEastAsia"/>
           <w:noProof/>
           <w:sz w:val="22"/>
           <w:szCs w:val="22"/>
@@ -1249,7 +1251,7 @@
           <w:tab w:val="right" w:leader="dot" w:pos="9062"/>
         </w:tabs>
         <w:rPr>
-          <w:rFonts w:asciiTheme="minorHAnsi" w:eastAsiaTheme="minorEastAsia" w:hAnsiTheme="minorHAnsi" w:cstheme="minorBidi"/>
+          <w:rFonts w:eastAsiaTheme="minorEastAsia"/>
           <w:noProof/>
           <w:sz w:val="22"/>
           <w:szCs w:val="22"/>
@@ -1320,7 +1322,7 @@
           <w:tab w:val="right" w:leader="dot" w:pos="9062"/>
         </w:tabs>
         <w:rPr>
-          <w:rFonts w:asciiTheme="minorHAnsi" w:eastAsiaTheme="minorEastAsia" w:hAnsiTheme="minorHAnsi" w:cstheme="minorBidi"/>
+          <w:rFonts w:eastAsiaTheme="minorEastAsia"/>
           <w:noProof/>
           <w:sz w:val="22"/>
           <w:szCs w:val="22"/>
@@ -1391,7 +1393,7 @@
           <w:tab w:val="right" w:leader="dot" w:pos="9062"/>
         </w:tabs>
         <w:rPr>
-          <w:rFonts w:asciiTheme="minorHAnsi" w:eastAsiaTheme="minorEastAsia" w:hAnsiTheme="minorHAnsi" w:cstheme="minorBidi"/>
+          <w:rFonts w:eastAsiaTheme="minorEastAsia"/>
           <w:noProof/>
           <w:sz w:val="22"/>
           <w:szCs w:val="22"/>
@@ -1462,7 +1464,7 @@
           <w:tab w:val="right" w:leader="dot" w:pos="9062"/>
         </w:tabs>
         <w:rPr>
-          <w:rFonts w:asciiTheme="minorHAnsi" w:eastAsiaTheme="minorEastAsia" w:hAnsiTheme="minorHAnsi" w:cstheme="minorBidi"/>
+          <w:rFonts w:eastAsiaTheme="minorEastAsia"/>
           <w:noProof/>
           <w:sz w:val="22"/>
           <w:szCs w:val="22"/>
@@ -1540,7 +1542,7 @@
           <w:tab w:val="right" w:leader="dot" w:pos="9062"/>
         </w:tabs>
         <w:rPr>
-          <w:rFonts w:asciiTheme="minorHAnsi" w:eastAsiaTheme="minorEastAsia" w:hAnsiTheme="minorHAnsi" w:cstheme="minorBidi"/>
+          <w:rFonts w:eastAsiaTheme="minorEastAsia"/>
           <w:noProof/>
           <w:sz w:val="22"/>
           <w:szCs w:val="22"/>
@@ -1611,7 +1613,7 @@
           <w:tab w:val="right" w:leader="dot" w:pos="9062"/>
         </w:tabs>
         <w:rPr>
-          <w:rFonts w:asciiTheme="minorHAnsi" w:eastAsiaTheme="minorEastAsia" w:hAnsiTheme="minorHAnsi" w:cstheme="minorBidi"/>
+          <w:rFonts w:eastAsiaTheme="minorEastAsia"/>
           <w:noProof/>
           <w:sz w:val="22"/>
           <w:szCs w:val="22"/>
@@ -1682,7 +1684,7 @@
           <w:tab w:val="right" w:leader="dot" w:pos="9062"/>
         </w:tabs>
         <w:rPr>
-          <w:rFonts w:asciiTheme="minorHAnsi" w:eastAsiaTheme="minorEastAsia" w:hAnsiTheme="minorHAnsi" w:cstheme="minorBidi"/>
+          <w:rFonts w:eastAsiaTheme="minorEastAsia"/>
           <w:noProof/>
           <w:sz w:val="22"/>
           <w:szCs w:val="22"/>
@@ -1753,7 +1755,7 @@
           <w:tab w:val="right" w:leader="dot" w:pos="9062"/>
         </w:tabs>
         <w:rPr>
-          <w:rFonts w:asciiTheme="minorHAnsi" w:eastAsiaTheme="minorEastAsia" w:hAnsiTheme="minorHAnsi" w:cstheme="minorBidi"/>
+          <w:rFonts w:eastAsiaTheme="minorEastAsia"/>
           <w:noProof/>
           <w:sz w:val="22"/>
           <w:szCs w:val="22"/>
@@ -1824,7 +1826,7 @@
           <w:tab w:val="right" w:leader="dot" w:pos="9062"/>
         </w:tabs>
         <w:rPr>
-          <w:rFonts w:asciiTheme="minorHAnsi" w:eastAsiaTheme="minorEastAsia" w:hAnsiTheme="minorHAnsi" w:cstheme="minorBidi"/>
+          <w:rFonts w:eastAsiaTheme="minorEastAsia"/>
           <w:noProof/>
           <w:sz w:val="22"/>
           <w:szCs w:val="22"/>
@@ -1895,7 +1897,7 @@
           <w:tab w:val="right" w:leader="dot" w:pos="9062"/>
         </w:tabs>
         <w:rPr>
-          <w:rFonts w:asciiTheme="minorHAnsi" w:eastAsiaTheme="minorEastAsia" w:hAnsiTheme="minorHAnsi" w:cstheme="minorBidi"/>
+          <w:rFonts w:eastAsiaTheme="minorEastAsia"/>
           <w:noProof/>
           <w:sz w:val="22"/>
           <w:szCs w:val="22"/>
@@ -1966,7 +1968,7 @@
           <w:tab w:val="right" w:leader="dot" w:pos="9062"/>
         </w:tabs>
         <w:rPr>
-          <w:rFonts w:asciiTheme="minorHAnsi" w:eastAsiaTheme="minorEastAsia" w:hAnsiTheme="minorHAnsi" w:cstheme="minorBidi"/>
+          <w:rFonts w:eastAsiaTheme="minorEastAsia"/>
           <w:noProof/>
           <w:sz w:val="22"/>
           <w:szCs w:val="22"/>
@@ -2037,7 +2039,7 @@
           <w:tab w:val="right" w:leader="dot" w:pos="9062"/>
         </w:tabs>
         <w:rPr>
-          <w:rFonts w:asciiTheme="minorHAnsi" w:eastAsiaTheme="minorEastAsia" w:hAnsiTheme="minorHAnsi" w:cstheme="minorBidi"/>
+          <w:rFonts w:eastAsiaTheme="minorEastAsia"/>
           <w:noProof/>
           <w:sz w:val="22"/>
           <w:szCs w:val="22"/>
@@ -2108,7 +2110,7 @@
           <w:tab w:val="right" w:leader="dot" w:pos="9062"/>
         </w:tabs>
         <w:rPr>
-          <w:rFonts w:asciiTheme="minorHAnsi" w:eastAsiaTheme="minorEastAsia" w:hAnsiTheme="minorHAnsi" w:cstheme="minorBidi"/>
+          <w:rFonts w:eastAsiaTheme="minorEastAsia"/>
           <w:noProof/>
           <w:sz w:val="22"/>
           <w:szCs w:val="22"/>
@@ -2179,7 +2181,7 @@
           <w:tab w:val="right" w:leader="dot" w:pos="9062"/>
         </w:tabs>
         <w:rPr>
-          <w:rFonts w:asciiTheme="minorHAnsi" w:eastAsiaTheme="minorEastAsia" w:hAnsiTheme="minorHAnsi" w:cstheme="minorBidi"/>
+          <w:rFonts w:eastAsiaTheme="minorEastAsia"/>
           <w:noProof/>
           <w:sz w:val="22"/>
           <w:szCs w:val="22"/>
@@ -2250,7 +2252,7 @@
           <w:tab w:val="right" w:leader="dot" w:pos="9062"/>
         </w:tabs>
         <w:rPr>
-          <w:rFonts w:asciiTheme="minorHAnsi" w:eastAsiaTheme="minorEastAsia" w:hAnsiTheme="minorHAnsi" w:cstheme="minorBidi"/>
+          <w:rFonts w:eastAsiaTheme="minorEastAsia"/>
           <w:noProof/>
           <w:sz w:val="22"/>
           <w:szCs w:val="22"/>
@@ -2429,10 +2431,7 @@
         <w:t>“Website bán sách cũ theo khu vực”</w:t>
       </w:r>
       <w:r>
-        <w:t xml:space="preserve"> được hình thành với mục tiêu xây dựng một nền tảng trực tuyến giúp người </w:t>
-      </w:r>
-      <w:r>
-        <w:t xml:space="preserve">dùng </w:t>
+        <w:t xml:space="preserve"> được hình thành với mục tiêu xây dựng một nền tảng trực tuyến giúp người dùng </w:t>
       </w:r>
       <w:r>
         <w:rPr>
@@ -2903,9 +2902,6 @@
     <w:p>
       <w:pPr>
         <w:ind w:left="1440"/>
-        <w:rPr>
-          <w:lang w:val="vi-VN"/>
-        </w:rPr>
       </w:pPr>
       <w:r>
         <w:t xml:space="preserve">Khi bấm nút “Mua”, người mua có thể xem </w:t>
@@ -2923,6 +2919,20 @@
     </w:p>
     <w:p>
       <w:pPr>
+        <w:ind w:left="1440"/>
+        <w:rPr>
+          <w:lang w:val="vi-VN"/>
+        </w:rPr>
+      </w:pPr>
+      <w:r>
+        <w:rPr>
+          <w:lang w:val="vi-VN"/>
+        </w:rPr>
+        <w:t>Tìm kiếm sách.</w:t>
+      </w:r>
+    </w:p>
+    <w:p>
+      <w:pPr>
         <w:ind w:left="720" w:firstLine="720"/>
         <w:rPr>
           <w:b/>
@@ -2933,7 +2943,14 @@
         <w:rPr>
           <w:b/>
         </w:rPr>
-        <w:t>Chỉnh sửa hoặc xóa bài đăng của chính mình</w:t>
+        <w:t xml:space="preserve">Chỉnh sửa hoặc xóa bài đăng của chính </w:t>
+      </w:r>
+      <w:r>
+        <w:rPr>
+          <w:b/>
+          <w:lang w:val="vi-VN"/>
+        </w:rPr>
+        <w:t>mình.</w:t>
       </w:r>
     </w:p>
     <w:p>
@@ -3114,14 +3131,7 @@
           <w:sz w:val="24"/>
           <w:szCs w:val="24"/>
         </w:rPr>
-        <w:t xml:space="preserve">Người quản trị hệ thống, </w:t>
-      </w:r>
-      <w:r>
-        <w:rPr>
-          <w:sz w:val="24"/>
-          <w:szCs w:val="24"/>
-        </w:rPr>
-        <w:t xml:space="preserve">có quyền thêm, sửa, xóa dữ </w:t>
+        <w:t xml:space="preserve">Người quản trị hệ thống, có quyền thêm, sửa, xóa dữ </w:t>
       </w:r>
       <w:r>
         <w:rPr>
@@ -3193,14 +3203,7 @@
           <w:sz w:val="24"/>
           <w:szCs w:val="24"/>
         </w:rPr>
-        <w:t xml:space="preserve"> </w:t>
-      </w:r>
-      <w:r>
-        <w:rPr>
-          <w:sz w:val="24"/>
-          <w:szCs w:val="24"/>
-        </w:rPr>
-        <w:t>Có thể xem danh sách sách nhưng không thể đăng bán hoặc mua.</w:t>
+        <w:t xml:space="preserve"> Có thể xem danh sách sách nhưng không thể đăng bán hoặc mua.</w:t>
       </w:r>
     </w:p>
     <w:p>
@@ -3230,63 +3233,93 @@
     <w:p>
       <w:pPr>
         <w:pStyle w:val="l3"/>
+        <w:rPr>
+          <w:sz w:val="24"/>
+        </w:rPr>
       </w:pPr>
       <w:r>
         <w:tab/>
       </w:r>
       <w:r>
         <w:rPr>
+          <w:sz w:val="24"/>
           <w:lang w:val="vi-VN"/>
         </w:rPr>
         <w:t xml:space="preserve">Admin: </w:t>
       </w:r>
       <w:r>
+        <w:rPr>
+          <w:sz w:val="24"/>
+          <w:lang w:val="vi-VN"/>
+        </w:rPr>
+        <w:t xml:space="preserve">Đăng Ký, </w:t>
+      </w:r>
+      <w:r>
+        <w:rPr>
+          <w:sz w:val="24"/>
+        </w:rPr>
         <w:t>Đăng nhập, Quản lý sách, Quản lý người dùng</w:t>
       </w:r>
     </w:p>
     <w:p>
       <w:pPr>
         <w:pStyle w:val="l3"/>
-      </w:pPr>
-      <w:r>
+        <w:rPr>
+          <w:sz w:val="24"/>
+        </w:rPr>
+      </w:pPr>
+      <w:r>
+        <w:rPr>
+          <w:sz w:val="24"/>
+        </w:rPr>
         <w:tab/>
       </w:r>
       <w:r>
         <w:rPr>
+          <w:sz w:val="24"/>
           <w:lang w:val="vi-VN"/>
         </w:rPr>
         <w:t>User:</w:t>
       </w:r>
       <w:r>
+        <w:rPr>
+          <w:sz w:val="24"/>
+        </w:rPr>
+        <w:t xml:space="preserve"> Đăng ký, Đăng nhập, Đăng bài bán sách, Xem danh sách sách, Xem thông tin người bán, Chỉnh sửa/Xóa bài đăng</w:t>
+      </w:r>
+    </w:p>
+    <w:p>
+      <w:pPr>
+        <w:pStyle w:val="l3"/>
+        <w:rPr>
+          <w:sz w:val="24"/>
+          <w:lang w:val="vi-VN"/>
+        </w:rPr>
+      </w:pPr>
+      <w:r>
+        <w:rPr>
+          <w:sz w:val="24"/>
+        </w:rPr>
+        <w:tab/>
+      </w:r>
+      <w:r>
+        <w:rPr>
+          <w:sz w:val="24"/>
+          <w:lang w:val="vi-VN"/>
+        </w:rPr>
+        <w:t>Guest:</w:t>
+      </w:r>
+      <w:r>
+        <w:rPr>
+          <w:sz w:val="24"/>
+          <w:lang w:val="vi-VN"/>
+        </w:rPr>
         <w:t xml:space="preserve"> </w:t>
       </w:r>
       <w:r>
-        <w:t>Đăng ký, Đăng nhập, Đăng bài bán sách, Xem danh sách sách, Xem thông tin người bán, Chỉnh sửa/Xóa bài đăng</w:t>
-      </w:r>
-    </w:p>
-    <w:p>
-      <w:pPr>
-        <w:pStyle w:val="l3"/>
-        <w:rPr>
-          <w:lang w:val="vi-VN"/>
-        </w:rPr>
-      </w:pPr>
-      <w:r>
-        <w:tab/>
-      </w:r>
-      <w:r>
-        <w:rPr>
-          <w:lang w:val="vi-VN"/>
-        </w:rPr>
-        <w:t>Guest:</w:t>
-      </w:r>
-      <w:r>
-        <w:rPr>
-          <w:lang w:val="vi-VN"/>
-        </w:rPr>
-        <w:t xml:space="preserve"> </w:t>
-      </w:r>
-      <w:r>
+        <w:rPr>
+          <w:sz w:val="24"/>
+        </w:rPr>
         <w:t>Xem danh sách sách, Tìm kiếm sách</w:t>
       </w:r>
     </w:p>
@@ -3328,6 +3361,9 @@
     <w:p>
       <w:pPr>
         <w:pStyle w:val="l3"/>
+        <w:rPr>
+          <w:sz w:val="24"/>
+        </w:rPr>
       </w:pPr>
       <w:r>
         <w:tab/>
@@ -3336,60 +3372,91 @@
         <w:rPr>
           <w:rStyle w:val="Strong"/>
           <w:b w:val="0"/>
+          <w:sz w:val="24"/>
         </w:rPr>
         <w:t>Mô tả:</w:t>
       </w:r>
       <w:r>
+        <w:rPr>
+          <w:sz w:val="24"/>
+        </w:rPr>
         <w:t xml:space="preserve"> Người dùng đăng bài bán sách bằng cách nhập tên sách, mô tả, giá, khu vực, thông tin liên hệ.</w:t>
       </w:r>
     </w:p>
     <w:p>
       <w:pPr>
         <w:pStyle w:val="l3"/>
-      </w:pPr>
-      <w:r>
+        <w:rPr>
+          <w:sz w:val="24"/>
+        </w:rPr>
+      </w:pPr>
+      <w:r>
+        <w:rPr>
+          <w:sz w:val="24"/>
+        </w:rPr>
         <w:tab/>
       </w:r>
       <w:r>
         <w:rPr>
           <w:rStyle w:val="Strong"/>
           <w:b w:val="0"/>
+          <w:sz w:val="24"/>
         </w:rPr>
         <w:t>Kết quả:</w:t>
       </w:r>
       <w:r>
+        <w:rPr>
+          <w:sz w:val="24"/>
+        </w:rPr>
         <w:t xml:space="preserve"> Bài đăng hiển thị trong danh sách, người mua có thể xem và liên hệ.</w:t>
       </w:r>
     </w:p>
     <w:p>
       <w:pPr>
         <w:pStyle w:val="l3"/>
-      </w:pPr>
-      <w:r>
-        <w:rPr>
+        <w:rPr>
+          <w:sz w:val="24"/>
+        </w:rPr>
+      </w:pPr>
+      <w:r>
+        <w:rPr>
+          <w:sz w:val="24"/>
           <w:lang w:val="vi-VN"/>
         </w:rPr>
         <w:t xml:space="preserve">1.4.3.2. </w:t>
       </w:r>
       <w:r>
+        <w:rPr>
+          <w:sz w:val="24"/>
+        </w:rPr>
         <w:t>Mua sách</w:t>
       </w:r>
     </w:p>
     <w:p>
       <w:pPr>
         <w:pStyle w:val="l3"/>
-      </w:pPr>
-      <w:r>
+        <w:rPr>
+          <w:sz w:val="24"/>
+        </w:rPr>
+      </w:pPr>
+      <w:r>
+        <w:rPr>
+          <w:sz w:val="24"/>
+        </w:rPr>
         <w:tab/>
       </w:r>
       <w:r>
         <w:rPr>
           <w:rStyle w:val="Strong"/>
           <w:b w:val="0"/>
+          <w:sz w:val="24"/>
         </w:rPr>
         <w:t>Mô tả:</w:t>
       </w:r>
       <w:r>
+        <w:rPr>
+          <w:sz w:val="24"/>
+        </w:rPr>
         <w:t xml:space="preserve"> Người mua chọn sách cần mua và bấm nút “Mua” để xem thông tin người bán.</w:t>
       </w:r>
     </w:p>
@@ -3397,27 +3464,33 @@
       <w:pPr>
         <w:pStyle w:val="l3"/>
         <w:rPr>
+          <w:sz w:val="24"/>
           <w:lang w:val="vi-VN"/>
         </w:rPr>
       </w:pPr>
       <w:r>
+        <w:rPr>
+          <w:sz w:val="24"/>
+        </w:rPr>
         <w:tab/>
       </w:r>
       <w:r>
         <w:rPr>
           <w:rStyle w:val="Strong"/>
           <w:b w:val="0"/>
+          <w:sz w:val="24"/>
         </w:rPr>
         <w:t>Kết quả:</w:t>
       </w:r>
       <w:r>
-        <w:t xml:space="preserve"> Hiển thị thông tin liên hệ của </w:t>
-      </w:r>
-      <w:r>
-        <w:t xml:space="preserve">người bán để trao đổi trực </w:t>
-      </w:r>
-      <w:r>
-        <w:rPr>
+        <w:rPr>
+          <w:sz w:val="24"/>
+        </w:rPr>
+        <w:t xml:space="preserve"> Hiển thị thông tin liên hệ của người bán để trao đổi trực </w:t>
+      </w:r>
+      <w:r>
+        <w:rPr>
+          <w:sz w:val="24"/>
           <w:lang w:val="vi-VN"/>
         </w:rPr>
         <w:t>tiếp.</w:t>
@@ -3440,6 +3513,9 @@
     <w:p>
       <w:pPr>
         <w:pStyle w:val="l3"/>
+        <w:rPr>
+          <w:sz w:val="24"/>
+        </w:rPr>
       </w:pPr>
       <w:r>
         <w:tab/>
@@ -3448,28 +3524,42 @@
         <w:rPr>
           <w:rStyle w:val="Strong"/>
           <w:b w:val="0"/>
+          <w:sz w:val="24"/>
         </w:rPr>
         <w:t>Mô tả:</w:t>
       </w:r>
       <w:r>
+        <w:rPr>
+          <w:sz w:val="24"/>
+        </w:rPr>
         <w:t xml:space="preserve"> Admin có thể thêm, sửa, xóa thông tin sách hoặc người dùng.</w:t>
       </w:r>
     </w:p>
     <w:p>
       <w:pPr>
         <w:pStyle w:val="l3"/>
-      </w:pPr>
-      <w:r>
+        <w:rPr>
+          <w:sz w:val="24"/>
+        </w:rPr>
+      </w:pPr>
+      <w:r>
+        <w:rPr>
+          <w:sz w:val="24"/>
+        </w:rPr>
         <w:tab/>
       </w:r>
       <w:r>
         <w:rPr>
           <w:rStyle w:val="Strong"/>
           <w:b w:val="0"/>
+          <w:sz w:val="24"/>
         </w:rPr>
         <w:t>Kết quả:</w:t>
       </w:r>
       <w:r>
+        <w:rPr>
+          <w:sz w:val="24"/>
+        </w:rPr>
         <w:t xml:space="preserve"> Dữ liệu được cập nhật, đảm bảo hệ thống hoạt động ổn định.</w:t>
       </w:r>
     </w:p>
@@ -3486,6 +3576,7 @@
       <w:r>
         <w:rPr>
           <w:rStyle w:val="Strong"/>
+          <w:b w:val="0"/>
         </w:rPr>
         <w:t>Khách truy cập (Guest)</w:t>
       </w:r>
@@ -3499,6 +3590,7 @@
         <w:jc w:val="left"/>
         <w:rPr>
           <w:b w:val="0"/>
+          <w:sz w:val="24"/>
         </w:rPr>
       </w:pPr>
       <w:bookmarkStart w:id="20" w:name="_Toc177474655"/>
@@ -3509,6 +3601,7 @@
       <w:r>
         <w:rPr>
           <w:b w:val="0"/>
+          <w:sz w:val="24"/>
           <w:lang w:val="vi-VN"/>
         </w:rPr>
         <w:t xml:space="preserve">Mô tả: </w:t>
@@ -3516,6 +3609,7 @@
       <w:r>
         <w:rPr>
           <w:b w:val="0"/>
+          <w:sz w:val="24"/>
         </w:rPr>
         <w:t>Khách có thể xem danh sách sách được đăng bán nhưng không thể xem thông tin liên hệ hoặc đăng bài khi chưa đăng nhập.</w:t>
       </w:r>
@@ -3528,12 +3622,14 @@
       <w:r>
         <w:rPr>
           <w:b w:val="0"/>
+          <w:sz w:val="24"/>
         </w:rPr>
         <w:tab/>
       </w:r>
       <w:r>
         <w:rPr>
           <w:b w:val="0"/>
+          <w:sz w:val="24"/>
           <w:lang w:val="vi-VN"/>
         </w:rPr>
         <w:t xml:space="preserve">Kết quả: </w:t>
@@ -3541,17 +3637,19 @@
       <w:r>
         <w:rPr>
           <w:b w:val="0"/>
+          <w:sz w:val="24"/>
         </w:rPr>
         <w:t>Người dùng mới có thể dễ dàng tiếp cận thông tin, khuyến khích họ đăng ký tài khoản để tham gia hệ thống</w:t>
       </w:r>
       <w:r>
+        <w:rPr>
+          <w:sz w:val="24"/>
+        </w:rPr>
         <w:t>.</w:t>
       </w:r>
       <w:r>
         <w:br w:type="page"/>
       </w:r>
-      <w:bookmarkStart w:id="22" w:name="_GoBack"/>
-      <w:bookmarkEnd w:id="22"/>
     </w:p>
     <w:p>
       <w:pPr>
@@ -3567,83 +3665,527 @@
     <w:p>
       <w:pPr>
         <w:pStyle w:val="l2"/>
-      </w:pPr>
-      <w:bookmarkStart w:id="23" w:name="_Toc177474656"/>
-      <w:bookmarkStart w:id="24" w:name="_Toc177474802"/>
-      <w:r>
-        <w:t>2.1. Sơ đồ Use Case</w:t>
-      </w:r>
+        <w:rPr>
+          <w:lang w:val="vi-VN"/>
+        </w:rPr>
+      </w:pPr>
+      <w:bookmarkStart w:id="22" w:name="_Toc177474656"/>
+      <w:bookmarkStart w:id="23" w:name="_Toc177474802"/>
+      <w:r>
+        <w:rPr>
+          <w:lang w:val="vi-VN"/>
+        </w:rPr>
+        <w:t>2.1. Kiến Trúc Hệ Thống</w:t>
+      </w:r>
+    </w:p>
+    <w:p>
+      <w:pPr>
+        <w:pStyle w:val="l2"/>
+        <w:rPr>
+          <w:b/>
+          <w:sz w:val="24"/>
+          <w:lang w:val="vi-VN"/>
+        </w:rPr>
+      </w:pPr>
+      <w:r>
+        <w:rPr>
+          <w:lang w:val="vi-VN"/>
+        </w:rPr>
+        <w:tab/>
+      </w:r>
+      <w:r>
+        <w:rPr>
+          <w:sz w:val="24"/>
+        </w:rPr>
+        <w:t xml:space="preserve">Hệ thống website </w:t>
+      </w:r>
+      <w:r>
+        <w:rPr>
+          <w:rStyle w:val="Strong"/>
+          <w:b w:val="0"/>
+          <w:sz w:val="24"/>
+        </w:rPr>
+        <w:t>Sách Cũ</w:t>
+      </w:r>
+      <w:r>
+        <w:rPr>
+          <w:sz w:val="24"/>
+        </w:rPr>
+        <w:t xml:space="preserve"> được thiết kế theo mô hình </w:t>
+      </w:r>
+      <w:r>
+        <w:rPr>
+          <w:rStyle w:val="Strong"/>
+          <w:b w:val="0"/>
+          <w:sz w:val="24"/>
+        </w:rPr>
+        <w:t>3 tầng (Three-Layer Architecture)</w:t>
+      </w:r>
+      <w:r>
+        <w:rPr>
+          <w:b/>
+          <w:sz w:val="24"/>
+          <w:lang w:val="vi-VN"/>
+        </w:rPr>
+        <w:t>.</w:t>
+      </w:r>
+    </w:p>
+    <w:p>
+      <w:pPr>
+        <w:pStyle w:val="l2"/>
+      </w:pPr>
+      <w:r>
+        <w:rPr>
+          <w:lang w:val="vi-VN"/>
+        </w:rPr>
+        <w:t xml:space="preserve">2.1.1. </w:t>
+      </w:r>
+      <w:r>
+        <w:t>Tầng giao diện (Frontend)</w:t>
+      </w:r>
+      <w:bookmarkStart w:id="24" w:name="_GoBack"/>
+      <w:bookmarkEnd w:id="24"/>
+    </w:p>
+    <w:p>
+      <w:pPr>
+        <w:pStyle w:val="l2"/>
+        <w:rPr>
+          <w:sz w:val="24"/>
+        </w:rPr>
+      </w:pPr>
+      <w:r>
+        <w:tab/>
+      </w:r>
+      <w:r>
+        <w:rPr>
+          <w:sz w:val="24"/>
+        </w:rPr>
+        <w:t>Công nghệ: HTML, CSS (Bootstrap), ReactJS</w:t>
+      </w:r>
+    </w:p>
+    <w:p>
+      <w:pPr>
+        <w:pStyle w:val="l2"/>
+        <w:ind w:firstLine="720"/>
+        <w:rPr>
+          <w:sz w:val="24"/>
+          <w:lang w:val="vi-VN"/>
+        </w:rPr>
+      </w:pPr>
+      <w:r>
+        <w:rPr>
+          <w:sz w:val="24"/>
+        </w:rPr>
+        <w:t>Chức năng: Đăng ký, đăng nhập, xem danh sách sách, mua/bán sách.</w:t>
+      </w:r>
+      <w:r>
+        <w:rPr>
+          <w:sz w:val="24"/>
+          <w:lang w:val="vi-VN"/>
+        </w:rPr>
+        <w:t>..</w:t>
+      </w:r>
+    </w:p>
+    <w:p>
+      <w:pPr>
+        <w:pStyle w:val="l2"/>
+      </w:pPr>
+      <w:r>
+        <w:rPr>
+          <w:lang w:val="vi-VN"/>
+        </w:rPr>
+        <w:t>2.1.2.</w:t>
+      </w:r>
+      <w:r>
+        <w:t xml:space="preserve"> </w:t>
+      </w:r>
+      <w:r>
+        <w:t>Tầng xử lý nghiệp vụ (Backend)</w:t>
+      </w:r>
+    </w:p>
+    <w:p>
+      <w:pPr>
+        <w:pStyle w:val="l2"/>
+        <w:rPr>
+          <w:sz w:val="24"/>
+          <w:szCs w:val="24"/>
+        </w:rPr>
+      </w:pPr>
+      <w:r>
+        <w:tab/>
+      </w:r>
+      <w:r>
+        <w:rPr>
+          <w:sz w:val="24"/>
+          <w:szCs w:val="24"/>
+        </w:rPr>
+        <w:t>Công nghệ: Java Spring Boot</w:t>
+      </w:r>
+    </w:p>
+    <w:p>
+      <w:pPr>
+        <w:pStyle w:val="l2"/>
+        <w:ind w:firstLine="720"/>
+        <w:rPr>
+          <w:rStyle w:val="HTMLCode"/>
+          <w:rFonts w:ascii="Times New Roman" w:hAnsi="Times New Roman" w:cs="Times New Roman"/>
+          <w:sz w:val="24"/>
+          <w:szCs w:val="24"/>
+        </w:rPr>
+      </w:pPr>
+      <w:r>
+        <w:rPr>
+          <w:sz w:val="24"/>
+          <w:szCs w:val="24"/>
+        </w:rPr>
+        <w:t xml:space="preserve">Thành phần chính: </w:t>
+      </w:r>
+      <w:r>
+        <w:rPr>
+          <w:rStyle w:val="HTMLCode"/>
+          <w:rFonts w:ascii="Times New Roman" w:hAnsi="Times New Roman" w:cs="Times New Roman"/>
+          <w:sz w:val="24"/>
+          <w:szCs w:val="24"/>
+        </w:rPr>
+        <w:t>UserController</w:t>
+      </w:r>
+      <w:r>
+        <w:rPr>
+          <w:sz w:val="24"/>
+          <w:szCs w:val="24"/>
+        </w:rPr>
+        <w:t xml:space="preserve">, </w:t>
+      </w:r>
+      <w:r>
+        <w:rPr>
+          <w:rStyle w:val="HTMLCode"/>
+          <w:rFonts w:ascii="Times New Roman" w:hAnsi="Times New Roman" w:cs="Times New Roman"/>
+          <w:sz w:val="24"/>
+          <w:szCs w:val="24"/>
+        </w:rPr>
+        <w:t>ProductController</w:t>
+      </w:r>
+      <w:r>
+        <w:rPr>
+          <w:sz w:val="24"/>
+          <w:szCs w:val="24"/>
+        </w:rPr>
+        <w:t xml:space="preserve">, </w:t>
+      </w:r>
+      <w:r>
+        <w:rPr>
+          <w:rStyle w:val="HTMLCode"/>
+          <w:rFonts w:ascii="Times New Roman" w:hAnsi="Times New Roman" w:cs="Times New Roman"/>
+          <w:sz w:val="24"/>
+          <w:szCs w:val="24"/>
+        </w:rPr>
+        <w:t>InvoiceController</w:t>
+      </w:r>
+    </w:p>
+    <w:p>
+      <w:pPr>
+        <w:pStyle w:val="l2"/>
+        <w:ind w:firstLine="720"/>
+        <w:rPr>
+          <w:sz w:val="24"/>
+          <w:szCs w:val="24"/>
+        </w:rPr>
+      </w:pPr>
+      <w:r>
+        <w:rPr>
+          <w:sz w:val="24"/>
+          <w:szCs w:val="24"/>
+        </w:rPr>
+        <w:t xml:space="preserve">Kết nối cơ sở dữ liệu qua </w:t>
+      </w:r>
+      <w:r>
+        <w:rPr>
+          <w:rStyle w:val="Strong"/>
+          <w:b w:val="0"/>
+          <w:sz w:val="24"/>
+          <w:szCs w:val="24"/>
+        </w:rPr>
+        <w:t>JDBC</w:t>
+      </w:r>
+    </w:p>
+    <w:p>
+      <w:pPr>
+        <w:pStyle w:val="l2"/>
+      </w:pPr>
+      <w:r>
+        <w:rPr>
+          <w:lang w:val="vi-VN"/>
+        </w:rPr>
+        <w:t xml:space="preserve">2.1.3. </w:t>
+      </w:r>
+      <w:r>
+        <w:t>Tầng dữ liệu (Database)</w:t>
+      </w:r>
+    </w:p>
+    <w:p>
+      <w:pPr>
+        <w:pStyle w:val="l2"/>
+        <w:rPr>
+          <w:sz w:val="24"/>
+        </w:rPr>
+      </w:pPr>
+      <w:r>
+        <w:tab/>
+      </w:r>
+      <w:r>
+        <w:rPr>
+          <w:sz w:val="24"/>
+        </w:rPr>
+        <w:t>Cơ sở dữ liệu: MySQL</w:t>
+      </w:r>
+    </w:p>
+    <w:p>
+      <w:pPr>
+        <w:pStyle w:val="l2"/>
+        <w:rPr>
+          <w:sz w:val="24"/>
+          <w:lang w:val="vi-VN"/>
+        </w:rPr>
+      </w:pPr>
+      <w:r>
+        <w:rPr>
+          <w:sz w:val="24"/>
+          <w:lang w:val="vi-VN"/>
+        </w:rPr>
+        <w:tab/>
+        <w:t>B</w:t>
+      </w:r>
+      <w:r>
+        <w:rPr>
+          <w:sz w:val="24"/>
+        </w:rPr>
+        <w:t>ảng chính:</w:t>
+      </w:r>
+      <w:r>
+        <w:rPr>
+          <w:sz w:val="24"/>
+        </w:rPr>
+        <w:t xml:space="preserve"> </w:t>
+      </w:r>
+      <w:r>
+        <w:rPr>
+          <w:sz w:val="24"/>
+          <w:lang w:val="vi-VN"/>
+        </w:rPr>
+        <w:t xml:space="preserve">Users, SanPham, </w:t>
+      </w:r>
+      <w:r>
+        <w:rPr>
+          <w:sz w:val="24"/>
+        </w:rPr>
+        <w:t>HoaDon</w:t>
+      </w:r>
+    </w:p>
+    <w:p>
+      <w:pPr>
+        <w:pStyle w:val="l2"/>
+        <w:rPr>
+          <w:lang w:val="vi-VN"/>
+        </w:rPr>
+      </w:pPr>
+      <w:r>
+        <w:rPr>
+          <w:lang w:val="vi-VN"/>
+        </w:rPr>
+        <w:t>2.</w:t>
+      </w:r>
+      <w:r>
+        <w:rPr>
+          <w:lang w:val="vi-VN"/>
+        </w:rPr>
+        <w:t>2</w:t>
+      </w:r>
+      <w:r>
+        <w:rPr>
+          <w:lang w:val="vi-VN"/>
+        </w:rPr>
+        <w:t>. Sơ đồ kiến trúc hệ thống(</w:t>
+      </w:r>
+      <w:r>
+        <w:t xml:space="preserve">System Architecture </w:t>
+      </w:r>
+      <w:r>
+        <w:rPr>
+          <w:lang w:val="vi-VN"/>
+        </w:rPr>
+        <w:t>Diagram)</w:t>
+      </w:r>
+    </w:p>
+    <w:p>
+      <w:pPr>
+        <w:pStyle w:val="l2"/>
+        <w:rPr>
+          <w:lang w:val="vi-VN"/>
+        </w:rPr>
+      </w:pPr>
+      <w:r>
+        <w:rPr>
+          <w:noProof/>
+        </w:rPr>
+        <w:lastRenderedPageBreak/>
+        <w:drawing>
+          <wp:inline distT="0" distB="0" distL="0" distR="0" wp14:anchorId="4B3C3467" wp14:editId="5FB322B1">
+            <wp:extent cx="5760720" cy="7919720"/>
+            <wp:effectExtent l="0" t="0" r="0" b="5080"/>
+            <wp:docPr id="4" name="Picture 4"/>
+            <wp:cNvGraphicFramePr>
+              <a:graphicFrameLocks xmlns:a="http://schemas.openxmlformats.org/drawingml/2006/main" noChangeAspect="1"/>
+            </wp:cNvGraphicFramePr>
+            <a:graphic xmlns:a="http://schemas.openxmlformats.org/drawingml/2006/main">
+              <a:graphicData uri="http://schemas.openxmlformats.org/drawingml/2006/picture">
+                <pic:pic xmlns:pic="http://schemas.openxmlformats.org/drawingml/2006/picture">
+                  <pic:nvPicPr>
+                    <pic:cNvPr id="4" name="Screenshot 2025-10-29 173924.png"/>
+                    <pic:cNvPicPr/>
+                  </pic:nvPicPr>
+                  <pic:blipFill>
+                    <a:blip r:embed="rId13">
+                      <a:extLst>
+                        <a:ext uri="{28A0092B-C50C-407E-A947-70E740481C1C}">
+                          <a14:useLocalDpi xmlns:a14="http://schemas.microsoft.com/office/drawing/2010/main" val="0"/>
+                        </a:ext>
+                      </a:extLst>
+                    </a:blip>
+                    <a:stretch>
+                      <a:fillRect/>
+                    </a:stretch>
+                  </pic:blipFill>
+                  <pic:spPr>
+                    <a:xfrm>
+                      <a:off x="0" y="0"/>
+                      <a:ext cx="5760720" cy="7919720"/>
+                    </a:xfrm>
+                    <a:prstGeom prst="rect">
+                      <a:avLst/>
+                    </a:prstGeom>
+                  </pic:spPr>
+                </pic:pic>
+              </a:graphicData>
+            </a:graphic>
+          </wp:inline>
+        </w:drawing>
+      </w:r>
+    </w:p>
+    <w:p>
+      <w:pPr>
+        <w:pStyle w:val="l2"/>
+      </w:pPr>
+      <w:r>
+        <w:t>2.</w:t>
+      </w:r>
+      <w:r>
+        <w:rPr>
+          <w:lang w:val="vi-VN"/>
+        </w:rPr>
+        <w:t>3</w:t>
+      </w:r>
+      <w:r>
+        <w:t>. Sơ đồ Use Case</w:t>
+      </w:r>
+      <w:bookmarkEnd w:id="22"/>
       <w:bookmarkEnd w:id="23"/>
-      <w:bookmarkEnd w:id="24"/>
-    </w:p>
-    <w:p>
-      <w:pPr>
-        <w:pStyle w:val="l3"/>
-      </w:pPr>
-      <w:bookmarkStart w:id="25" w:name="_Toc177474657"/>
-      <w:bookmarkStart w:id="26" w:name="_Toc177474803"/>
-      <w:r>
-        <w:t>2.2.1. Use Case đăng nhập</w:t>
+    </w:p>
+    <w:p>
+      <w:pPr>
+        <w:pStyle w:val="l2"/>
+      </w:pPr>
+      <w:r>
+        <w:rPr>
+          <w:noProof/>
+        </w:rPr>
+        <w:lastRenderedPageBreak/>
+        <w:drawing>
+          <wp:inline distT="0" distB="0" distL="0" distR="0">
+            <wp:extent cx="5760720" cy="3734435"/>
+            <wp:effectExtent l="0" t="0" r="0" b="0"/>
+            <wp:docPr id="3" name="Picture 3"/>
+            <wp:cNvGraphicFramePr>
+              <a:graphicFrameLocks xmlns:a="http://schemas.openxmlformats.org/drawingml/2006/main" noChangeAspect="1"/>
+            </wp:cNvGraphicFramePr>
+            <a:graphic xmlns:a="http://schemas.openxmlformats.org/drawingml/2006/main">
+              <a:graphicData uri="http://schemas.openxmlformats.org/drawingml/2006/picture">
+                <pic:pic xmlns:pic="http://schemas.openxmlformats.org/drawingml/2006/picture">
+                  <pic:nvPicPr>
+                    <pic:cNvPr id="3" name="Screenshot 2025-10-29 165125.png"/>
+                    <pic:cNvPicPr/>
+                  </pic:nvPicPr>
+                  <pic:blipFill>
+                    <a:blip r:embed="rId14">
+                      <a:extLst>
+                        <a:ext uri="{28A0092B-C50C-407E-A947-70E740481C1C}">
+                          <a14:useLocalDpi xmlns:a14="http://schemas.microsoft.com/office/drawing/2010/main" val="0"/>
+                        </a:ext>
+                      </a:extLst>
+                    </a:blip>
+                    <a:stretch>
+                      <a:fillRect/>
+                    </a:stretch>
+                  </pic:blipFill>
+                  <pic:spPr>
+                    <a:xfrm>
+                      <a:off x="0" y="0"/>
+                      <a:ext cx="5760720" cy="3734435"/>
+                    </a:xfrm>
+                    <a:prstGeom prst="rect">
+                      <a:avLst/>
+                    </a:prstGeom>
+                  </pic:spPr>
+                </pic:pic>
+              </a:graphicData>
+            </a:graphic>
+          </wp:inline>
+        </w:drawing>
+      </w:r>
+    </w:p>
+    <w:p>
+      <w:pPr>
+        <w:pStyle w:val="l2"/>
+      </w:pPr>
+      <w:bookmarkStart w:id="25" w:name="_Toc177474658"/>
+      <w:bookmarkStart w:id="26" w:name="_Toc177474804"/>
+      <w:r>
+        <w:t>2.</w:t>
+      </w:r>
+      <w:r>
+        <w:rPr>
+          <w:lang w:val="vi-VN"/>
+        </w:rPr>
+        <w:t>4</w:t>
+      </w:r>
+      <w:r>
+        <w:t>. Sơ đồ hoạt động (Activity Diagram)</w:t>
       </w:r>
       <w:bookmarkEnd w:id="25"/>
       <w:bookmarkEnd w:id="26"/>
-    </w:p>
-    <w:p>
-      <w:pPr>
-        <w:spacing w:before="120" w:after="120" w:line="360" w:lineRule="auto"/>
-        <w:rPr>
-          <w:sz w:val="26"/>
-          <w:szCs w:val="26"/>
-        </w:rPr>
-      </w:pPr>
-      <w:r>
-        <w:rPr>
-          <w:sz w:val="26"/>
-          <w:szCs w:val="26"/>
-        </w:rPr>
-        <w:t>.</w:t>
-      </w:r>
-    </w:p>
-    <w:p>
-      <w:pPr>
-        <w:spacing w:before="120" w:after="120" w:line="360" w:lineRule="auto"/>
-        <w:rPr>
-          <w:sz w:val="26"/>
-          <w:szCs w:val="26"/>
-        </w:rPr>
-      </w:pPr>
-      <w:r>
-        <w:rPr>
-          <w:sz w:val="26"/>
-          <w:szCs w:val="26"/>
-        </w:rPr>
-        <w:t>.</w:t>
-      </w:r>
-    </w:p>
-    <w:p>
-      <w:pPr>
-        <w:spacing w:before="120" w:after="120" w:line="360" w:lineRule="auto"/>
-        <w:rPr>
-          <w:sz w:val="26"/>
-          <w:szCs w:val="26"/>
-        </w:rPr>
-      </w:pPr>
-      <w:r>
-        <w:rPr>
-          <w:sz w:val="26"/>
-          <w:szCs w:val="26"/>
-        </w:rPr>
-        <w:t>.</w:t>
+      <w:r>
+        <w:tab/>
       </w:r>
     </w:p>
     <w:p>
       <w:pPr>
         <w:pStyle w:val="l2"/>
       </w:pPr>
-      <w:bookmarkStart w:id="27" w:name="_Toc177474658"/>
-      <w:bookmarkStart w:id="28" w:name="_Toc177474804"/>
-      <w:r>
-        <w:t>2.2. Sơ đồ hoạt động (Activity Diagram)</w:t>
+      <w:bookmarkStart w:id="27" w:name="_Toc177474659"/>
+      <w:bookmarkStart w:id="28" w:name="_Toc177474805"/>
+      <w:r>
+        <w:t>2.</w:t>
+      </w:r>
+      <w:r>
+        <w:rPr>
+          <w:lang w:val="vi-VN"/>
+        </w:rPr>
+        <w:t>5</w:t>
+      </w:r>
+      <w:r>
+        <w:t xml:space="preserve">. </w:t>
+      </w:r>
+      <w:r>
+        <w:t>Sơ đồ lớp (Class Diagram)</w:t>
       </w:r>
       <w:bookmarkEnd w:id="27"/>
       <w:bookmarkEnd w:id="28"/>
@@ -3655,61 +4197,69 @@
       <w:pPr>
         <w:pStyle w:val="l2"/>
       </w:pPr>
-      <w:bookmarkStart w:id="29" w:name="_Toc177474659"/>
-      <w:bookmarkStart w:id="30" w:name="_Toc177474805"/>
-      <w:r>
-        <w:t xml:space="preserve">2.3. </w:t>
-      </w:r>
-      <w:r>
-        <w:t>Sơ đồ lớp (Class Diagram)</w:t>
+      <w:bookmarkStart w:id="29" w:name="_Toc177474660"/>
+      <w:bookmarkStart w:id="30" w:name="_Toc177474806"/>
+      <w:r>
+        <w:t>2.</w:t>
+      </w:r>
+      <w:r>
+        <w:rPr>
+          <w:lang w:val="vi-VN"/>
+        </w:rPr>
+        <w:t>6</w:t>
+      </w:r>
+      <w:r>
+        <w:t xml:space="preserve">. </w:t>
+      </w:r>
+      <w:r>
+        <w:t>Sơ đồ tuần tự (Sequency Diagram)</w:t>
       </w:r>
       <w:bookmarkEnd w:id="29"/>
       <w:bookmarkEnd w:id="30"/>
+    </w:p>
+    <w:p>
+      <w:pPr>
+        <w:pStyle w:val="l2"/>
+      </w:pPr>
       <w:r>
         <w:tab/>
       </w:r>
     </w:p>
     <w:p>
       <w:pPr>
-        <w:pStyle w:val="l2"/>
-      </w:pPr>
-      <w:bookmarkStart w:id="31" w:name="_Toc177474660"/>
-      <w:bookmarkStart w:id="32" w:name="_Toc177474806"/>
-      <w:r>
-        <w:t xml:space="preserve">2.4. </w:t>
-      </w:r>
-      <w:r>
-        <w:t>Sơ đồ tuần tự (Sequency Diagram)</w:t>
+        <w:pStyle w:val="l1"/>
+      </w:pPr>
+      <w:bookmarkStart w:id="31" w:name="_Toc177474661"/>
+      <w:bookmarkStart w:id="32" w:name="_Toc177474807"/>
+      <w:r>
+        <w:br w:type="page"/>
+      </w:r>
+    </w:p>
+    <w:p>
+      <w:pPr>
+        <w:pStyle w:val="l1"/>
+      </w:pPr>
+      <w:r>
+        <w:lastRenderedPageBreak/>
+        <w:t xml:space="preserve">Chương 3: </w:t>
+      </w:r>
+      <w:r>
+        <w:t xml:space="preserve">Thiết kế giao diện </w:t>
+      </w:r>
+      <w:r>
+        <w:t>hệ thống</w:t>
       </w:r>
       <w:bookmarkEnd w:id="31"/>
       <w:bookmarkEnd w:id="32"/>
-      <w:r>
-        <w:tab/>
-      </w:r>
-    </w:p>
-    <w:p>
-      <w:pPr>
-        <w:pStyle w:val="l1"/>
-      </w:pPr>
-      <w:bookmarkStart w:id="33" w:name="_Toc177474661"/>
-      <w:bookmarkStart w:id="34" w:name="_Toc177474807"/>
-      <w:r>
-        <w:br w:type="page"/>
-      </w:r>
-    </w:p>
-    <w:p>
-      <w:pPr>
-        <w:pStyle w:val="l1"/>
-      </w:pPr>
-      <w:r>
-        <w:lastRenderedPageBreak/>
-        <w:t xml:space="preserve">Chương 3: </w:t>
-      </w:r>
-      <w:r>
-        <w:t xml:space="preserve">Thiết kế giao diện </w:t>
-      </w:r>
-      <w:r>
-        <w:t>hệ thống</w:t>
+    </w:p>
+    <w:p>
+      <w:pPr>
+        <w:pStyle w:val="l2"/>
+      </w:pPr>
+      <w:bookmarkStart w:id="33" w:name="_Toc177474662"/>
+      <w:bookmarkStart w:id="34" w:name="_Toc177474808"/>
+      <w:r>
+        <w:t>3.1. Sơ đồ Menu chính</w:t>
       </w:r>
       <w:bookmarkEnd w:id="33"/>
       <w:bookmarkEnd w:id="34"/>
@@ -3718,52 +4268,61 @@
       <w:pPr>
         <w:pStyle w:val="l2"/>
       </w:pPr>
-      <w:bookmarkStart w:id="35" w:name="_Toc177474662"/>
-      <w:bookmarkStart w:id="36" w:name="_Toc177474808"/>
-      <w:r>
-        <w:t>3.1. Sơ đồ Menu chính</w:t>
+      <w:bookmarkStart w:id="35" w:name="_Toc177474663"/>
+      <w:bookmarkStart w:id="36" w:name="_Toc177474809"/>
+      <w:r>
+        <w:t>3.2. Giao diện từng Use Case</w:t>
       </w:r>
       <w:bookmarkEnd w:id="35"/>
       <w:bookmarkEnd w:id="36"/>
-    </w:p>
-    <w:p>
-      <w:pPr>
-        <w:pStyle w:val="l2"/>
-      </w:pPr>
-      <w:bookmarkStart w:id="37" w:name="_Toc177474663"/>
-      <w:bookmarkStart w:id="38" w:name="_Toc177474809"/>
-      <w:r>
-        <w:t>3.2. Giao diện từng Use Case</w:t>
+      <w:r>
+        <w:tab/>
+      </w:r>
+      <w:r>
+        <w:t xml:space="preserve"> </w:t>
+      </w:r>
+    </w:p>
+    <w:p>
+      <w:pPr>
+        <w:pStyle w:val="l1"/>
+      </w:pPr>
+      <w:bookmarkStart w:id="37" w:name="_Toc177474664"/>
+      <w:bookmarkStart w:id="38" w:name="_Toc177474810"/>
+      <w:r>
+        <w:br w:type="page"/>
+      </w:r>
+    </w:p>
+    <w:p>
+      <w:pPr>
+        <w:pStyle w:val="l1"/>
+      </w:pPr>
+      <w:r>
+        <w:lastRenderedPageBreak/>
+        <w:t xml:space="preserve">Chương 4: </w:t>
+      </w:r>
+      <w:r>
+        <w:t>Tổng kết</w:t>
       </w:r>
       <w:bookmarkEnd w:id="37"/>
       <w:bookmarkEnd w:id="38"/>
       <w:r>
         <w:tab/>
       </w:r>
-      <w:r>
-        <w:t xml:space="preserve"> </w:t>
-      </w:r>
-    </w:p>
-    <w:p>
-      <w:pPr>
-        <w:pStyle w:val="l1"/>
-      </w:pPr>
-      <w:bookmarkStart w:id="39" w:name="_Toc177474664"/>
-      <w:bookmarkStart w:id="40" w:name="_Toc177474810"/>
-      <w:r>
-        <w:br w:type="page"/>
-      </w:r>
-    </w:p>
-    <w:p>
-      <w:pPr>
-        <w:pStyle w:val="l1"/>
-      </w:pPr>
-      <w:r>
-        <w:lastRenderedPageBreak/>
-        <w:t xml:space="preserve">Chương 4: </w:t>
-      </w:r>
-      <w:r>
-        <w:t>Tổng kết</w:t>
+    </w:p>
+    <w:p>
+      <w:pPr>
+        <w:pStyle w:val="l2"/>
+      </w:pPr>
+      <w:bookmarkStart w:id="39" w:name="_Toc177474665"/>
+      <w:bookmarkStart w:id="40" w:name="_Toc177474811"/>
+      <w:r>
+        <w:t>4.1</w:t>
+      </w:r>
+      <w:r>
+        <w:t xml:space="preserve">. </w:t>
+      </w:r>
+      <w:r>
+        <w:t>Kết quả đạt được</w:t>
       </w:r>
       <w:bookmarkEnd w:id="39"/>
       <w:bookmarkEnd w:id="40"/>
@@ -3775,16 +4334,13 @@
       <w:pPr>
         <w:pStyle w:val="l2"/>
       </w:pPr>
-      <w:bookmarkStart w:id="41" w:name="_Toc177474665"/>
-      <w:bookmarkStart w:id="42" w:name="_Toc177474811"/>
-      <w:r>
-        <w:t>4.1</w:t>
-      </w:r>
-      <w:r>
-        <w:t xml:space="preserve">. </w:t>
-      </w:r>
-      <w:r>
-        <w:t>Kết quả đạt được</w:t>
+      <w:bookmarkStart w:id="41" w:name="_Toc177474666"/>
+      <w:bookmarkStart w:id="42" w:name="_Toc177474812"/>
+      <w:r>
+        <w:t xml:space="preserve">4.2. </w:t>
+      </w:r>
+      <w:r>
+        <w:t>Đánh giá ưu, khuyết điểm</w:t>
       </w:r>
       <w:bookmarkEnd w:id="41"/>
       <w:bookmarkEnd w:id="42"/>
@@ -3794,15 +4350,18 @@
     </w:p>
     <w:p>
       <w:pPr>
-        <w:pStyle w:val="l2"/>
-      </w:pPr>
-      <w:bookmarkStart w:id="43" w:name="_Toc177474666"/>
-      <w:bookmarkStart w:id="44" w:name="_Toc177474812"/>
-      <w:r>
-        <w:t xml:space="preserve">4.2. </w:t>
-      </w:r>
-      <w:r>
-        <w:t>Đánh giá ưu, khuyết điểm</w:t>
+        <w:pStyle w:val="l3"/>
+      </w:pPr>
+      <w:bookmarkStart w:id="43" w:name="_Toc177474667"/>
+      <w:bookmarkStart w:id="44" w:name="_Toc177474813"/>
+      <w:r>
+        <w:t>4.2.1</w:t>
+      </w:r>
+      <w:r>
+        <w:t>.</w:t>
+      </w:r>
+      <w:r>
+        <w:t xml:space="preserve"> Ưu điểm</w:t>
       </w:r>
       <w:bookmarkEnd w:id="43"/>
       <w:bookmarkEnd w:id="44"/>
@@ -3814,37 +4373,16 @@
       <w:pPr>
         <w:pStyle w:val="l3"/>
       </w:pPr>
-      <w:bookmarkStart w:id="45" w:name="_Toc177474667"/>
-      <w:bookmarkStart w:id="46" w:name="_Toc177474813"/>
-      <w:r>
-        <w:t>4.2.1</w:t>
-      </w:r>
-      <w:r>
-        <w:t>.</w:t>
-      </w:r>
-      <w:r>
-        <w:t xml:space="preserve"> Ưu điểm</w:t>
+      <w:bookmarkStart w:id="45" w:name="_Toc177474668"/>
+      <w:bookmarkStart w:id="46" w:name="_Toc177474814"/>
+      <w:r>
+        <w:t xml:space="preserve">4.2.2. </w:t>
+      </w:r>
+      <w:r>
+        <w:t>Khuyết điểm</w:t>
       </w:r>
       <w:bookmarkEnd w:id="45"/>
       <w:bookmarkEnd w:id="46"/>
-      <w:r>
-        <w:tab/>
-      </w:r>
-    </w:p>
-    <w:p>
-      <w:pPr>
-        <w:pStyle w:val="l3"/>
-      </w:pPr>
-      <w:bookmarkStart w:id="47" w:name="_Toc177474668"/>
-      <w:bookmarkStart w:id="48" w:name="_Toc177474814"/>
-      <w:r>
-        <w:t xml:space="preserve">4.2.2. </w:t>
-      </w:r>
-      <w:r>
-        <w:t>Khuyết điểm</w:t>
-      </w:r>
-      <w:bookmarkEnd w:id="47"/>
-      <w:bookmarkEnd w:id="48"/>
     </w:p>
     <w:p>
       <w:pPr>
@@ -3891,7 +4429,7 @@
           <w:szCs w:val="26"/>
         </w:rPr>
       </w:pPr>
-      <w:bookmarkStart w:id="49" w:name="_Toc465324003"/>
+      <w:bookmarkStart w:id="47" w:name="_Toc465324003"/>
       <w:r>
         <w:rPr>
           <w:rFonts w:ascii="Times New Roman" w:hAnsi="Times New Roman"/>
@@ -3908,7 +4446,7 @@
         </w:rPr>
         <w:t>giao diện</w:t>
       </w:r>
-      <w:bookmarkEnd w:id="49"/>
+      <w:bookmarkEnd w:id="47"/>
     </w:p>
     <w:p>
       <w:pPr>
@@ -3970,7 +4508,7 @@
                     </pic:cNvPicPr>
                   </pic:nvPicPr>
                   <pic:blipFill>
-                    <a:blip r:embed="rId13">
+                    <a:blip r:embed="rId15">
                       <a:extLst>
                         <a:ext uri="{28A0092B-C50C-407E-A947-70E740481C1C}">
                           <a14:useLocalDpi xmlns:a14="http://schemas.microsoft.com/office/drawing/2010/main" val="0"/>
@@ -4010,7 +4548,7 @@
           <w:rFonts w:ascii="Times New Roman" w:hAnsi="Times New Roman" w:cs="Times New Roman"/>
         </w:rPr>
       </w:pPr>
-      <w:bookmarkStart w:id="50" w:name="_Toc465324005"/>
+      <w:bookmarkStart w:id="48" w:name="_Toc465324005"/>
       <w:r>
         <w:rPr>
           <w:rFonts w:ascii="Times New Roman" w:hAnsi="Times New Roman" w:cs="Times New Roman"/>
@@ -4018,7 +4556,7 @@
         <w:lastRenderedPageBreak/>
         <w:t>Thiết kế màn hình</w:t>
       </w:r>
-      <w:bookmarkEnd w:id="50"/>
+      <w:bookmarkEnd w:id="48"/>
     </w:p>
     <w:p>
       <w:pPr>
@@ -4053,7 +4591,7 @@
                     </pic:cNvPicPr>
                   </pic:nvPicPr>
                   <pic:blipFill>
-                    <a:blip r:embed="rId14">
+                    <a:blip r:embed="rId16">
                       <a:extLst>
                         <a:ext uri="{28A0092B-C50C-407E-A947-70E740481C1C}">
                           <a14:useLocalDpi xmlns:a14="http://schemas.microsoft.com/office/drawing/2010/main" val="0"/>
@@ -4143,8 +4681,8 @@
       </w:r>
     </w:p>
     <w:sectPr>
-      <w:headerReference w:type="default" r:id="rId15"/>
-      <w:footerReference w:type="default" r:id="rId16"/>
+      <w:headerReference w:type="default" r:id="rId17"/>
+      <w:footerReference w:type="default" r:id="rId18"/>
       <w:type w:val="continuous"/>
       <w:pgSz w:w="11907" w:h="16840" w:code="9"/>
       <w:pgMar w:top="1134" w:right="1134" w:bottom="1134" w:left="1701" w:header="720" w:footer="720" w:gutter="0"/>
@@ -6483,6 +7021,7 @@
     <w:lsdException w:name="Strong" w:uiPriority="22" w:qFormat="1"/>
     <w:lsdException w:name="Emphasis" w:qFormat="1"/>
     <w:lsdException w:name="Normal (Web)" w:uiPriority="99"/>
+    <w:lsdException w:name="HTML Code" w:uiPriority="99"/>
     <w:lsdException w:name="Normal Table" w:semiHidden="1" w:unhideWhenUsed="1"/>
     <w:lsdException w:name="Table Simple 1" w:semiHidden="1" w:unhideWhenUsed="1"/>
     <w:lsdException w:name="Table Simple 2" w:semiHidden="1" w:unhideWhenUsed="1"/>
@@ -7330,6 +7869,18 @@
       <w:contextualSpacing/>
     </w:pPr>
   </w:style>
+  <w:style w:type="character" w:styleId="HTMLCode">
+    <w:name w:val="HTML Code"/>
+    <w:basedOn w:val="DefaultParagraphFont"/>
+    <w:uiPriority w:val="99"/>
+    <w:unhideWhenUsed/>
+    <w:rsid w:val="005843A9"/>
+    <w:rPr>
+      <w:rFonts w:ascii="Courier New" w:eastAsia="Times New Roman" w:hAnsi="Courier New" w:cs="Courier New"/>
+      <w:sz w:val="20"/>
+      <w:szCs w:val="20"/>
+    </w:rPr>
+  </w:style>
 </w:styles>
 </file>
 
@@ -7599,7 +8150,7 @@
 </file>
 
 <file path=customXml/itemProps1.xml><?xml version="1.0" encoding="utf-8"?>
-<ds:datastoreItem xmlns:ds="http://schemas.openxmlformats.org/officeDocument/2006/customXml" ds:itemID="{20E86D4E-5252-4B5E-A60D-831DBC651BAC}">
+<ds:datastoreItem xmlns:ds="http://schemas.openxmlformats.org/officeDocument/2006/customXml" ds:itemID="{EF491502-5892-4571-BCA4-0C06774AF7EF}">
   <ds:schemaRefs>
     <ds:schemaRef ds:uri="http://schemas.openxmlformats.org/officeDocument/2006/bibliography"/>
   </ds:schemaRefs>

</xml_diff>